<commit_message>
Profile photo temp added, shadow change and contact icon fixed
</commit_message>
<xml_diff>
--- a/Information.docx
+++ b/Information.docx
@@ -382,8 +382,55 @@
       <w:r>
         <w:t>Python</w:t>
       </w:r>
+    </w:p>
+    <w:p/>
+    <w:p/>
+    <w:p/>
+    <w:p>
+      <w:r>
+        <w:t>Projects</w:t>
+      </w:r>
+    </w:p>
+    <w:p>
+      <w:proofErr w:type="gramStart"/>
+      <w:r>
+        <w:t>ePool</w:t>
+      </w:r>
+      <w:proofErr w:type="gramEnd"/>
+      <w:r>
+        <w:t xml:space="preserve"> - Carpooling Application</w:t>
+      </w:r>
+    </w:p>
+    <w:p>
+      <w:r>
+        <w:t>Phobia – 3D Dungeon Crawler</w:t>
+      </w:r>
+    </w:p>
+    <w:p>
+      <w:r>
+        <w:rPr>
+          <w:color w:val="FF0000"/>
+        </w:rPr>
+        <w:t xml:space="preserve">[NAME HERE] </w:t>
+      </w:r>
+      <w:r>
+        <w:t>–Virtual Art Presentation</w:t>
+      </w:r>
+    </w:p>
+    <w:p>
       <w:bookmarkStart w:id="0" w:name="_GoBack"/>
       <w:bookmarkEnd w:id="0"/>
+    </w:p>
+    <w:p/>
+    <w:p>
+      <w:r>
+        <w:t>Prototype X - Simple Avoider</w:t>
+      </w:r>
+    </w:p>
+    <w:p>
+      <w:r>
+        <w:t>No Frills – Simple Platformer</w:t>
+      </w:r>
     </w:p>
     <w:sectPr>
       <w:pgSz w:w="11906" w:h="16838"/>

</xml_diff>